<commit_message>
Change UI to two columns
</commit_message>
<xml_diff>
--- a/Specifications/Complete Rally Stage Workflow v2.docx
+++ b/Specifications/Complete Rally Stage Workflow v2.docx
@@ -7,8 +7,14 @@
         <w:pStyle w:val="Heading1"/>
       </w:pPr>
       <w:r>
+        <w:t xml:space="preserve">The </w:t>
+      </w:r>
+      <w:r>
         <w:t>Rally Route Mapper</w:t>
       </w:r>
+      <w:r>
+        <w:t xml:space="preserve"> App</w:t>
+      </w:r>
     </w:p>
     <w:p>
       <w:pPr>
@@ -20,6 +26,71 @@
     </w:p>
     <w:p>
       <w:r>
+        <w:rPr>
+          <w:noProof/>
+        </w:rPr>
+        <w:drawing>
+          <wp:anchor distT="0" distB="0" distL="114300" distR="114300" simplePos="0" relativeHeight="251658240" behindDoc="0" locked="0" layoutInCell="1" allowOverlap="1" wp14:anchorId="7313B4CE" wp14:editId="3E9726F4">
+            <wp:simplePos x="0" y="0"/>
+            <wp:positionH relativeFrom="column">
+              <wp:posOffset>3500251</wp:posOffset>
+            </wp:positionH>
+            <wp:positionV relativeFrom="paragraph">
+              <wp:posOffset>127046</wp:posOffset>
+            </wp:positionV>
+            <wp:extent cx="2651672" cy="3815928"/>
+            <wp:effectExtent l="12700" t="12700" r="15875" b="6985"/>
+            <wp:wrapSquare wrapText="bothSides"/>
+            <wp:docPr id="454908338" name="Picture 1"/>
+            <wp:cNvGraphicFramePr>
+              <a:graphicFrameLocks xmlns:a="http://schemas.openxmlformats.org/drawingml/2006/main" noChangeAspect="1"/>
+            </wp:cNvGraphicFramePr>
+            <a:graphic xmlns:a="http://schemas.openxmlformats.org/drawingml/2006/main">
+              <a:graphicData uri="http://schemas.openxmlformats.org/drawingml/2006/picture">
+                <pic:pic xmlns:pic="http://schemas.openxmlformats.org/drawingml/2006/picture">
+                  <pic:nvPicPr>
+                    <pic:cNvPr id="454908338" name="Picture 454908338"/>
+                    <pic:cNvPicPr/>
+                  </pic:nvPicPr>
+                  <pic:blipFill>
+                    <a:blip r:embed="rId5" cstate="print">
+                      <a:extLst>
+                        <a:ext uri="{28A0092B-C50C-407E-A947-70E740481C1C}">
+                          <a14:useLocalDpi xmlns:a14="http://schemas.microsoft.com/office/drawing/2010/main" val="0"/>
+                        </a:ext>
+                      </a:extLst>
+                    </a:blip>
+                    <a:stretch>
+                      <a:fillRect/>
+                    </a:stretch>
+                  </pic:blipFill>
+                  <pic:spPr>
+                    <a:xfrm>
+                      <a:off x="0" y="0"/>
+                      <a:ext cx="2651672" cy="3815928"/>
+                    </a:xfrm>
+                    <a:prstGeom prst="rect">
+                      <a:avLst/>
+                    </a:prstGeom>
+                    <a:ln>
+                      <a:solidFill>
+                        <a:schemeClr val="accent1"/>
+                      </a:solidFill>
+                    </a:ln>
+                  </pic:spPr>
+                </pic:pic>
+              </a:graphicData>
+            </a:graphic>
+            <wp14:sizeRelH relativeFrom="page">
+              <wp14:pctWidth>0</wp14:pctWidth>
+            </wp14:sizeRelH>
+            <wp14:sizeRelV relativeFrom="page">
+              <wp14:pctHeight>0</wp14:pctHeight>
+            </wp14:sizeRelV>
+          </wp:anchor>
+        </w:drawing>
+      </w:r>
+      <w:r>
         <w:t>Rally Route Mapper is an application borne out of the need to replace time consuming, inefficient mapping processes in an Australian environment where recording, translating and finalising route details was an exhaustive and expensive operation.</w:t>
       </w:r>
     </w:p>
@@ -31,10 +102,25 @@
         <w:t>has been</w:t>
       </w:r>
       <w:r>
-        <w:t xml:space="preserve"> by extensive and often repeated surveys in vehicles with navigators making extensive notes with pen and paper, which the rally organisers used to translate into Rally Navigator format – a process which required correlation of written data to mapping data and translation to GPX file format.</w:t>
-      </w:r>
-      <w:r>
-        <w:t xml:space="preserve">  Surveys often needed to be repeated because of recording data error.</w:t>
+        <w:t xml:space="preserve"> by extensive and often repeated surveys in vehicles with navigators making </w:t>
+      </w:r>
+      <w:r>
+        <w:t>pages of</w:t>
+      </w:r>
+      <w:r>
+        <w:t xml:space="preserve"> notes with pen and paper, which the rally organisers used to translate into Rally Navigator format – a process which required correlation of written data to mapping data and translation to GPX file format</w:t>
+      </w:r>
+      <w:r>
+        <w:t>.</w:t>
+      </w:r>
+      <w:r>
+        <w:t xml:space="preserve">  Surveys often needed to be repeated because of recording data error</w:t>
+      </w:r>
+      <w:r>
+        <w:t>, the unavailability of certain tracks or the lack of permission to cross private station land</w:t>
+      </w:r>
+      <w:r>
+        <w:t>.</w:t>
       </w:r>
     </w:p>
     <w:p>
@@ -467,6 +553,7 @@
           <w:bCs/>
           <w:lang w:eastAsia="en-GB"/>
         </w:rPr>
+        <w:lastRenderedPageBreak/>
         <w:t>Voice commands available:</w:t>
       </w:r>
       <w:r>
@@ -650,7 +737,6 @@
           <w:bCs/>
           <w:lang w:eastAsia="en-GB"/>
         </w:rPr>
-        <w:lastRenderedPageBreak/>
         <w:t>Feedback:</w:t>
       </w:r>
       <w:r>
@@ -1345,6 +1431,7 @@
           <w:bCs/>
           <w:lang w:eastAsia="en-GB"/>
         </w:rPr>
+        <w:lastRenderedPageBreak/>
         <w:t>Route statistics:</w:t>
       </w:r>
       <w:r>
@@ -1590,7 +1677,6 @@
         <w:rPr>
           <w:lang w:eastAsia="en-GB"/>
         </w:rPr>
-        <w:lastRenderedPageBreak/>
         <w:t>Enhanced JSON (full metadata)</w:t>
       </w:r>
     </w:p>
@@ -2199,6 +2285,7 @@
         <w:pStyle w:val="Heading3"/>
       </w:pPr>
       <w:r>
+        <w:lastRenderedPageBreak/>
         <w:t>Waypoint Management:</w:t>
       </w:r>
     </w:p>
@@ -2396,7 +2483,6 @@
           <w:bCs/>
           <w:lang w:eastAsia="en-GB"/>
         </w:rPr>
-        <w:lastRenderedPageBreak/>
         <w:t>Export test:</w:t>
       </w:r>
       <w:r>
@@ -3124,6 +3210,7 @@
         <w:rPr>
           <w:rFonts w:ascii="Apple Color Emoji" w:hAnsi="Apple Color Emoji" w:cs="Apple Color Emoji"/>
         </w:rPr>
+        <w:lastRenderedPageBreak/>
         <w:t>⏱️</w:t>
       </w:r>
       <w:r>
@@ -3306,7 +3393,6 @@
           <w:rFonts w:eastAsia="Times New Roman"/>
           <w:lang w:eastAsia="en-GB"/>
         </w:rPr>
-        <w:lastRenderedPageBreak/>
         <w:t>Future Enhancements Identified:</w:t>
       </w:r>
     </w:p>

</xml_diff>